<commit_message>
was able to fix bugs in classification code
</commit_message>
<xml_diff>
--- a/eq.docx
+++ b/eq.docx
@@ -47,7 +47,7 @@
                 <m:mcs>
                   <m:mc>
                     <m:mcPr>
-                      <m:count m:val="2"/>
+                      <m:count m:val="3"/>
                       <m:mcJc m:val="center"/>
                     </m:mcPr>
                   </m:mc>
@@ -67,14 +67,7 @@
                       <w:rFonts w:ascii="Cambria Math" w:hAnsi="Cambria Math"/>
                       <w:sz w:val="44"/>
                     </w:rPr>
-                    <m:t>1</m:t>
-                  </m:r>
-                  <m:r>
-                    <w:rPr>
-                      <w:rFonts w:ascii="Cambria Math" w:hAnsi="Cambria Math"/>
-                      <w:sz w:val="44"/>
-                    </w:rPr>
-                    <m:t>.01</m:t>
+                    <m:t>1.01</m:t>
                   </m:r>
                 </m:e>
                 <m:e>
@@ -83,14 +76,16 @@
                       <w:rFonts w:ascii="Cambria Math" w:hAnsi="Cambria Math"/>
                       <w:sz w:val="44"/>
                     </w:rPr>
-                    <m:t>0</m:t>
+                    <m:t>0.5</m:t>
                   </m:r>
+                </m:e>
+                <m:e>
                   <m:r>
                     <w:rPr>
                       <w:rFonts w:ascii="Cambria Math" w:hAnsi="Cambria Math"/>
                       <w:sz w:val="44"/>
                     </w:rPr>
-                    <m:t>.14</m:t>
+                    <m:t>0.28</m:t>
                   </m:r>
                 </m:e>
               </m:mr>
@@ -101,14 +96,7 @@
                       <w:rFonts w:ascii="Cambria Math" w:hAnsi="Cambria Math"/>
                       <w:sz w:val="44"/>
                     </w:rPr>
-                    <m:t>0</m:t>
-                  </m:r>
-                  <m:r>
-                    <w:rPr>
-                      <w:rFonts w:ascii="Cambria Math" w:hAnsi="Cambria Math"/>
-                      <w:sz w:val="44"/>
-                    </w:rPr>
-                    <m:t>.14</m:t>
+                    <m:t>0.5</m:t>
                   </m:r>
                 </m:e>
                 <m:e>
@@ -117,14 +105,45 @@
                       <w:rFonts w:ascii="Cambria Math" w:hAnsi="Cambria Math"/>
                       <w:sz w:val="44"/>
                     </w:rPr>
-                    <m:t>1</m:t>
+                    <m:t>1.01</m:t>
                   </m:r>
+                </m:e>
+                <m:e>
                   <m:r>
                     <w:rPr>
                       <w:rFonts w:ascii="Cambria Math" w:hAnsi="Cambria Math"/>
                       <w:sz w:val="44"/>
                     </w:rPr>
-                    <m:t>.01</m:t>
+                    <m:t>0.14</m:t>
+                  </m:r>
+                </m:e>
+              </m:mr>
+              <m:mr>
+                <m:e>
+                  <m:r>
+                    <w:rPr>
+                      <w:rFonts w:ascii="Cambria Math" w:hAnsi="Cambria Math"/>
+                      <w:sz w:val="44"/>
+                    </w:rPr>
+                    <m:t>0.28</m:t>
+                  </m:r>
+                </m:e>
+                <m:e>
+                  <m:r>
+                    <w:rPr>
+                      <w:rFonts w:ascii="Cambria Math" w:hAnsi="Cambria Math"/>
+                      <w:sz w:val="44"/>
+                    </w:rPr>
+                    <m:t>0.14</m:t>
+                  </m:r>
+                </m:e>
+                <m:e>
+                  <m:r>
+                    <w:rPr>
+                      <w:rFonts w:ascii="Cambria Math" w:hAnsi="Cambria Math"/>
+                      <w:sz w:val="44"/>
+                    </w:rPr>
+                    <m:t>1.01</m:t>
                   </m:r>
                 </m:e>
               </m:mr>
@@ -205,17 +224,7 @@
                   <w:rFonts w:ascii="Cambria Math" w:hAnsi="Cambria Math"/>
                   <w:sz w:val="48"/>
                 </w:rPr>
-                <m:t>x</m:t>
-              </m:r>
-              <m:r>
-                <m:rPr>
-                  <m:sty m:val="p"/>
-                </m:rPr>
-                <w:rPr>
-                  <w:rFonts w:ascii="Cambria Math" w:hAnsi="Cambria Math"/>
-                  <w:sz w:val="48"/>
-                </w:rPr>
-                <m:t>,θ</m:t>
+                <m:t>x,θ</m:t>
               </m:r>
             </m:e>
           </m:d>
@@ -341,14 +350,7 @@
                   <w:rFonts w:ascii="Cambria Math" w:hAnsi="Cambria Math"/>
                   <w:sz w:val="48"/>
                 </w:rPr>
-                <m:t>(</m:t>
-              </m:r>
-              <m:r>
-                <w:rPr>
-                  <w:rFonts w:ascii="Cambria Math" w:hAnsi="Cambria Math"/>
-                  <w:sz w:val="48"/>
-                </w:rPr>
-                <m:t>-</m:t>
+                <m:t>(-</m:t>
               </m:r>
               <m:f>
                 <m:fPr>
@@ -492,8 +494,6 @@
           <w:sz w:val="36"/>
         </w:rPr>
       </w:pPr>
-      <w:bookmarkStart w:id="0" w:name="_GoBack"/>
-      <w:bookmarkEnd w:id="0"/>
     </w:p>
     <w:p>
       <w:pPr>
@@ -876,6 +876,1869 @@
           <w:sz w:val="36"/>
         </w:rPr>
       </w:pPr>
+      <m:oMathPara>
+        <m:oMath>
+          <m:r>
+            <m:rPr>
+              <m:sty m:val="p"/>
+            </m:rPr>
+            <w:rPr>
+              <w:rFonts w:ascii="Cambria Math" w:hAnsi="Cambria Math"/>
+              <w:sz w:val="36"/>
+            </w:rPr>
+            <m:t>k</m:t>
+          </m:r>
+          <m:d>
+            <m:dPr>
+              <m:ctrlPr>
+                <w:rPr>
+                  <w:rFonts w:ascii="Cambria Math" w:hAnsi="Cambria Math"/>
+                  <w:sz w:val="36"/>
+                </w:rPr>
+              </m:ctrlPr>
+            </m:dPr>
+            <m:e>
+              <m:r>
+                <m:rPr>
+                  <m:sty m:val="p"/>
+                </m:rPr>
+                <w:rPr>
+                  <w:rFonts w:ascii="Cambria Math" w:hAnsi="Cambria Math"/>
+                  <w:sz w:val="36"/>
+                </w:rPr>
+                <m:t xml:space="preserve">x, </m:t>
+              </m:r>
+              <m:sSup>
+                <m:sSupPr>
+                  <m:ctrlPr>
+                    <w:rPr>
+                      <w:rFonts w:ascii="Cambria Math" w:hAnsi="Cambria Math"/>
+                      <w:sz w:val="36"/>
+                    </w:rPr>
+                  </m:ctrlPr>
+                </m:sSupPr>
+                <m:e>
+                  <m:r>
+                    <m:rPr>
+                      <m:sty m:val="p"/>
+                    </m:rPr>
+                    <w:rPr>
+                      <w:rFonts w:ascii="Cambria Math" w:hAnsi="Cambria Math"/>
+                      <w:sz w:val="36"/>
+                    </w:rPr>
+                    <m:t>x</m:t>
+                  </m:r>
+                </m:e>
+                <m:sup>
+                  <m:r>
+                    <m:rPr>
+                      <m:sty m:val="p"/>
+                    </m:rPr>
+                    <w:rPr>
+                      <w:rFonts w:ascii="Cambria Math" w:hAnsi="Cambria Math"/>
+                      <w:sz w:val="36"/>
+                    </w:rPr>
+                    <m:t>'</m:t>
+                  </m:r>
+                </m:sup>
+              </m:sSup>
+            </m:e>
+          </m:d>
+          <m:r>
+            <w:rPr>
+              <w:rFonts w:ascii="Cambria Math" w:hAnsi="Cambria Math"/>
+              <w:sz w:val="36"/>
+            </w:rPr>
+            <m:t xml:space="preserve">= </m:t>
+          </m:r>
+          <m:sSubSup>
+            <m:sSubSupPr>
+              <m:ctrlPr>
+                <w:rPr>
+                  <w:rFonts w:ascii="Cambria Math" w:hAnsi="Cambria Math"/>
+                  <w:i/>
+                  <w:sz w:val="36"/>
+                </w:rPr>
+              </m:ctrlPr>
+            </m:sSubSupPr>
+            <m:e>
+              <m:r>
+                <w:rPr>
+                  <w:rFonts w:ascii="Cambria Math" w:hAnsi="Cambria Math"/>
+                  <w:sz w:val="36"/>
+                </w:rPr>
+                <m:t>σ</m:t>
+              </m:r>
+            </m:e>
+            <m:sub>
+              <m:r>
+                <w:rPr>
+                  <w:rFonts w:ascii="Cambria Math" w:hAnsi="Cambria Math"/>
+                  <w:sz w:val="36"/>
+                </w:rPr>
+                <m:t>f</m:t>
+              </m:r>
+            </m:sub>
+            <m:sup>
+              <m:r>
+                <w:rPr>
+                  <w:rFonts w:ascii="Cambria Math" w:hAnsi="Cambria Math"/>
+                  <w:sz w:val="36"/>
+                </w:rPr>
+                <m:t>2</m:t>
+              </m:r>
+            </m:sup>
+          </m:sSubSup>
+          <m:r>
+            <w:rPr>
+              <w:rFonts w:ascii="Cambria Math" w:hAnsi="Cambria Math"/>
+              <w:sz w:val="36"/>
+            </w:rPr>
+            <m:t>∙</m:t>
+          </m:r>
+          <m:sSup>
+            <m:sSupPr>
+              <m:ctrlPr>
+                <w:rPr>
+                  <w:rFonts w:ascii="Cambria Math" w:hAnsi="Cambria Math"/>
+                  <w:i/>
+                  <w:sz w:val="36"/>
+                </w:rPr>
+              </m:ctrlPr>
+            </m:sSupPr>
+            <m:e>
+              <m:r>
+                <w:rPr>
+                  <w:rFonts w:ascii="Cambria Math" w:hAnsi="Cambria Math"/>
+                  <w:sz w:val="36"/>
+                </w:rPr>
+                <m:t>e</m:t>
+              </m:r>
+            </m:e>
+            <m:sup>
+              <m:r>
+                <w:rPr>
+                  <w:rFonts w:ascii="Cambria Math" w:hAnsi="Cambria Math"/>
+                  <w:sz w:val="36"/>
+                </w:rPr>
+                <m:t>-</m:t>
+              </m:r>
+              <m:f>
+                <m:fPr>
+                  <m:ctrlPr>
+                    <w:rPr>
+                      <w:rFonts w:ascii="Cambria Math" w:hAnsi="Cambria Math"/>
+                      <w:i/>
+                      <w:sz w:val="36"/>
+                    </w:rPr>
+                  </m:ctrlPr>
+                </m:fPr>
+                <m:num>
+                  <m:sSup>
+                    <m:sSupPr>
+                      <m:ctrlPr>
+                        <w:rPr>
+                          <w:rFonts w:ascii="Cambria Math" w:hAnsi="Cambria Math"/>
+                          <w:i/>
+                          <w:sz w:val="36"/>
+                        </w:rPr>
+                      </m:ctrlPr>
+                    </m:sSupPr>
+                    <m:e>
+                      <m:d>
+                        <m:dPr>
+                          <m:ctrlPr>
+                            <w:rPr>
+                              <w:rFonts w:ascii="Cambria Math" w:hAnsi="Cambria Math"/>
+                              <w:i/>
+                              <w:sz w:val="36"/>
+                            </w:rPr>
+                          </m:ctrlPr>
+                        </m:dPr>
+                        <m:e>
+                          <m:r>
+                            <w:rPr>
+                              <w:rFonts w:ascii="Cambria Math" w:hAnsi="Cambria Math"/>
+                              <w:sz w:val="36"/>
+                            </w:rPr>
+                            <m:t>x-</m:t>
+                          </m:r>
+                          <m:sSup>
+                            <m:sSupPr>
+                              <m:ctrlPr>
+                                <w:rPr>
+                                  <w:rFonts w:ascii="Cambria Math" w:hAnsi="Cambria Math"/>
+                                  <w:i/>
+                                  <w:sz w:val="36"/>
+                                </w:rPr>
+                              </m:ctrlPr>
+                            </m:sSupPr>
+                            <m:e>
+                              <m:r>
+                                <w:rPr>
+                                  <w:rFonts w:ascii="Cambria Math" w:hAnsi="Cambria Math"/>
+                                  <w:sz w:val="36"/>
+                                </w:rPr>
+                                <m:t>x</m:t>
+                              </m:r>
+                            </m:e>
+                            <m:sup>
+                              <m:r>
+                                <w:rPr>
+                                  <w:rFonts w:ascii="Cambria Math" w:hAnsi="Cambria Math"/>
+                                  <w:sz w:val="36"/>
+                                </w:rPr>
+                                <m:t>'</m:t>
+                              </m:r>
+                            </m:sup>
+                          </m:sSup>
+                        </m:e>
+                      </m:d>
+                    </m:e>
+                    <m:sup>
+                      <m:r>
+                        <w:rPr>
+                          <w:rFonts w:ascii="Cambria Math" w:hAnsi="Cambria Math"/>
+                          <w:sz w:val="36"/>
+                        </w:rPr>
+                        <m:t>2</m:t>
+                      </m:r>
+                    </m:sup>
+                  </m:sSup>
+                </m:num>
+                <m:den>
+                  <m:r>
+                    <w:rPr>
+                      <w:rFonts w:ascii="Cambria Math" w:hAnsi="Cambria Math"/>
+                      <w:sz w:val="36"/>
+                    </w:rPr>
+                    <m:t>2</m:t>
+                  </m:r>
+                  <m:sSup>
+                    <m:sSupPr>
+                      <m:ctrlPr>
+                        <w:rPr>
+                          <w:rFonts w:ascii="Cambria Math" w:hAnsi="Cambria Math"/>
+                          <w:i/>
+                          <w:sz w:val="36"/>
+                        </w:rPr>
+                      </m:ctrlPr>
+                    </m:sSupPr>
+                    <m:e>
+                      <m:r>
+                        <w:rPr>
+                          <w:rFonts w:ascii="Cambria Math" w:hAnsi="Cambria Math"/>
+                          <w:sz w:val="36"/>
+                        </w:rPr>
+                        <m:t>l</m:t>
+                      </m:r>
+                    </m:e>
+                    <m:sup>
+                      <m:r>
+                        <w:rPr>
+                          <w:rFonts w:ascii="Cambria Math" w:hAnsi="Cambria Math"/>
+                          <w:sz w:val="36"/>
+                        </w:rPr>
+                        <m:t>2</m:t>
+                      </m:r>
+                    </m:sup>
+                  </m:sSup>
+                </m:den>
+              </m:f>
+            </m:sup>
+          </m:sSup>
+          <m:r>
+            <w:rPr>
+              <w:rFonts w:ascii="Cambria Math" w:hAnsi="Cambria Math"/>
+              <w:sz w:val="36"/>
+            </w:rPr>
+            <m:t>+</m:t>
+          </m:r>
+          <m:sSubSup>
+            <m:sSubSupPr>
+              <m:ctrlPr>
+                <w:rPr>
+                  <w:rFonts w:ascii="Cambria Math" w:hAnsi="Cambria Math"/>
+                  <w:i/>
+                  <w:sz w:val="36"/>
+                </w:rPr>
+              </m:ctrlPr>
+            </m:sSubSupPr>
+            <m:e>
+              <m:r>
+                <w:rPr>
+                  <w:rFonts w:ascii="Cambria Math" w:hAnsi="Cambria Math"/>
+                  <w:sz w:val="36"/>
+                </w:rPr>
+                <m:t>σ</m:t>
+              </m:r>
+            </m:e>
+            <m:sub>
+              <m:r>
+                <w:rPr>
+                  <w:rFonts w:ascii="Cambria Math" w:hAnsi="Cambria Math"/>
+                  <w:sz w:val="36"/>
+                </w:rPr>
+                <m:t>n</m:t>
+              </m:r>
+            </m:sub>
+            <m:sup>
+              <m:r>
+                <w:rPr>
+                  <w:rFonts w:ascii="Cambria Math" w:hAnsi="Cambria Math"/>
+                  <w:sz w:val="36"/>
+                </w:rPr>
+                <m:t>2</m:t>
+              </m:r>
+            </m:sup>
+          </m:sSubSup>
+          <m:r>
+            <w:rPr>
+              <w:rFonts w:ascii="Cambria Math" w:hAnsi="Cambria Math"/>
+              <w:sz w:val="36"/>
+            </w:rPr>
+            <m:t>∙δ(x,</m:t>
+          </m:r>
+          <m:sSup>
+            <m:sSupPr>
+              <m:ctrlPr>
+                <w:rPr>
+                  <w:rFonts w:ascii="Cambria Math" w:hAnsi="Cambria Math"/>
+                  <w:i/>
+                  <w:sz w:val="36"/>
+                </w:rPr>
+              </m:ctrlPr>
+            </m:sSupPr>
+            <m:e>
+              <m:r>
+                <w:rPr>
+                  <w:rFonts w:ascii="Cambria Math" w:hAnsi="Cambria Math"/>
+                  <w:sz w:val="36"/>
+                </w:rPr>
+                <m:t>x</m:t>
+              </m:r>
+            </m:e>
+            <m:sup>
+              <m:r>
+                <w:rPr>
+                  <w:rFonts w:ascii="Cambria Math" w:hAnsi="Cambria Math"/>
+                  <w:sz w:val="36"/>
+                </w:rPr>
+                <m:t>'</m:t>
+              </m:r>
+            </m:sup>
+          </m:sSup>
+          <m:r>
+            <w:rPr>
+              <w:rFonts w:ascii="Cambria Math" w:hAnsi="Cambria Math"/>
+              <w:sz w:val="36"/>
+            </w:rPr>
+            <m:t xml:space="preserve">) </m:t>
+          </m:r>
+        </m:oMath>
+      </m:oMathPara>
+    </w:p>
+    <w:p>
+      <w:pPr>
+        <w:rPr>
+          <w:rFonts w:ascii="Cambria Math" w:hAnsi="Cambria Math"/>
+          <w:sz w:val="36"/>
+        </w:rPr>
+      </w:pPr>
+    </w:p>
+    <w:p>
+      <w:pPr>
+        <w:tabs>
+          <w:tab w:val="left" w:pos="2258"/>
+        </w:tabs>
+        <w:rPr>
+          <w:rFonts w:ascii="Cambria Math" w:hAnsi="Cambria Math"/>
+          <w:sz w:val="36"/>
+        </w:rPr>
+      </w:pPr>
+      <m:oMath>
+        <m:r>
+          <m:rPr>
+            <m:sty m:val="p"/>
+          </m:rPr>
+          <w:rPr>
+            <w:rFonts w:ascii="Cambria Math" w:hAnsi="Cambria Math"/>
+            <w:sz w:val="36"/>
+          </w:rPr>
+          <m:t>k</m:t>
+        </m:r>
+        <m:d>
+          <m:dPr>
+            <m:ctrlPr>
+              <w:rPr>
+                <w:rFonts w:ascii="Cambria Math" w:hAnsi="Cambria Math"/>
+                <w:sz w:val="36"/>
+              </w:rPr>
+            </m:ctrlPr>
+          </m:dPr>
+          <m:e>
+            <m:r>
+              <m:rPr>
+                <m:sty m:val="p"/>
+              </m:rPr>
+              <w:rPr>
+                <w:rFonts w:ascii="Cambria Math" w:hAnsi="Cambria Math"/>
+                <w:sz w:val="36"/>
+              </w:rPr>
+              <m:t xml:space="preserve">x, </m:t>
+            </m:r>
+            <m:sSup>
+              <m:sSupPr>
+                <m:ctrlPr>
+                  <w:rPr>
+                    <w:rFonts w:ascii="Cambria Math" w:hAnsi="Cambria Math"/>
+                    <w:sz w:val="36"/>
+                  </w:rPr>
+                </m:ctrlPr>
+              </m:sSupPr>
+              <m:e>
+                <m:r>
+                  <m:rPr>
+                    <m:sty m:val="p"/>
+                  </m:rPr>
+                  <w:rPr>
+                    <w:rFonts w:ascii="Cambria Math" w:hAnsi="Cambria Math"/>
+                    <w:sz w:val="36"/>
+                  </w:rPr>
+                  <m:t>x</m:t>
+                </m:r>
+              </m:e>
+              <m:sup>
+                <m:r>
+                  <m:rPr>
+                    <m:sty m:val="p"/>
+                  </m:rPr>
+                  <w:rPr>
+                    <w:rFonts w:ascii="Cambria Math" w:hAnsi="Cambria Math"/>
+                    <w:sz w:val="36"/>
+                  </w:rPr>
+                  <m:t>'</m:t>
+                </m:r>
+              </m:sup>
+            </m:sSup>
+          </m:e>
+        </m:d>
+        <m:r>
+          <w:rPr>
+            <w:rFonts w:ascii="Cambria Math" w:hAnsi="Cambria Math"/>
+            <w:sz w:val="36"/>
+          </w:rPr>
+          <m:t xml:space="preserve">= </m:t>
+        </m:r>
+        <m:sSubSup>
+          <m:sSubSupPr>
+            <m:ctrlPr>
+              <w:rPr>
+                <w:rFonts w:ascii="Cambria Math" w:hAnsi="Cambria Math"/>
+                <w:i/>
+                <w:sz w:val="36"/>
+              </w:rPr>
+            </m:ctrlPr>
+          </m:sSubSupPr>
+          <m:e>
+            <m:r>
+              <w:rPr>
+                <w:rFonts w:ascii="Cambria Math" w:hAnsi="Cambria Math"/>
+                <w:sz w:val="36"/>
+              </w:rPr>
+              <m:t>σ</m:t>
+            </m:r>
+          </m:e>
+          <m:sub>
+            <m:r>
+              <w:rPr>
+                <w:rFonts w:ascii="Cambria Math" w:hAnsi="Cambria Math"/>
+                <w:sz w:val="36"/>
+              </w:rPr>
+              <m:t>f1</m:t>
+            </m:r>
+          </m:sub>
+          <m:sup>
+            <m:r>
+              <w:rPr>
+                <w:rFonts w:ascii="Cambria Math" w:hAnsi="Cambria Math"/>
+                <w:sz w:val="36"/>
+              </w:rPr>
+              <m:t>2</m:t>
+            </m:r>
+          </m:sup>
+        </m:sSubSup>
+        <m:r>
+          <w:rPr>
+            <w:rFonts w:ascii="Cambria Math" w:hAnsi="Cambria Math"/>
+            <w:sz w:val="36"/>
+          </w:rPr>
+          <m:t>∙</m:t>
+        </m:r>
+        <m:sSup>
+          <m:sSupPr>
+            <m:ctrlPr>
+              <w:rPr>
+                <w:rFonts w:ascii="Cambria Math" w:hAnsi="Cambria Math"/>
+                <w:i/>
+                <w:sz w:val="36"/>
+              </w:rPr>
+            </m:ctrlPr>
+          </m:sSupPr>
+          <m:e>
+            <m:r>
+              <w:rPr>
+                <w:rFonts w:ascii="Cambria Math" w:hAnsi="Cambria Math"/>
+                <w:sz w:val="36"/>
+              </w:rPr>
+              <m:t>e</m:t>
+            </m:r>
+          </m:e>
+          <m:sup>
+            <m:r>
+              <w:rPr>
+                <w:rFonts w:ascii="Cambria Math" w:hAnsi="Cambria Math"/>
+                <w:sz w:val="36"/>
+              </w:rPr>
+              <m:t>-</m:t>
+            </m:r>
+            <m:f>
+              <m:fPr>
+                <m:ctrlPr>
+                  <w:rPr>
+                    <w:rFonts w:ascii="Cambria Math" w:hAnsi="Cambria Math"/>
+                    <w:i/>
+                    <w:sz w:val="36"/>
+                  </w:rPr>
+                </m:ctrlPr>
+              </m:fPr>
+              <m:num>
+                <m:sSup>
+                  <m:sSupPr>
+                    <m:ctrlPr>
+                      <w:rPr>
+                        <w:rFonts w:ascii="Cambria Math" w:hAnsi="Cambria Math"/>
+                        <w:i/>
+                        <w:sz w:val="36"/>
+                      </w:rPr>
+                    </m:ctrlPr>
+                  </m:sSupPr>
+                  <m:e>
+                    <m:d>
+                      <m:dPr>
+                        <m:ctrlPr>
+                          <w:rPr>
+                            <w:rFonts w:ascii="Cambria Math" w:hAnsi="Cambria Math"/>
+                            <w:i/>
+                            <w:sz w:val="36"/>
+                          </w:rPr>
+                        </m:ctrlPr>
+                      </m:dPr>
+                      <m:e>
+                        <m:r>
+                          <w:rPr>
+                            <w:rFonts w:ascii="Cambria Math" w:hAnsi="Cambria Math"/>
+                            <w:sz w:val="36"/>
+                          </w:rPr>
+                          <m:t>x-</m:t>
+                        </m:r>
+                        <m:sSup>
+                          <m:sSupPr>
+                            <m:ctrlPr>
+                              <w:rPr>
+                                <w:rFonts w:ascii="Cambria Math" w:hAnsi="Cambria Math"/>
+                                <w:i/>
+                                <w:sz w:val="36"/>
+                              </w:rPr>
+                            </m:ctrlPr>
+                          </m:sSupPr>
+                          <m:e>
+                            <m:r>
+                              <w:rPr>
+                                <w:rFonts w:ascii="Cambria Math" w:hAnsi="Cambria Math"/>
+                                <w:sz w:val="36"/>
+                              </w:rPr>
+                              <m:t>x</m:t>
+                            </m:r>
+                          </m:e>
+                          <m:sup>
+                            <m:r>
+                              <w:rPr>
+                                <w:rFonts w:ascii="Cambria Math" w:hAnsi="Cambria Math"/>
+                                <w:sz w:val="36"/>
+                              </w:rPr>
+                              <m:t>'</m:t>
+                            </m:r>
+                          </m:sup>
+                        </m:sSup>
+                      </m:e>
+                    </m:d>
+                  </m:e>
+                  <m:sup>
+                    <m:r>
+                      <w:rPr>
+                        <w:rFonts w:ascii="Cambria Math" w:hAnsi="Cambria Math"/>
+                        <w:sz w:val="36"/>
+                      </w:rPr>
+                      <m:t>2</m:t>
+                    </m:r>
+                  </m:sup>
+                </m:sSup>
+              </m:num>
+              <m:den>
+                <m:r>
+                  <w:rPr>
+                    <w:rFonts w:ascii="Cambria Math" w:hAnsi="Cambria Math"/>
+                    <w:sz w:val="36"/>
+                  </w:rPr>
+                  <m:t>2</m:t>
+                </m:r>
+                <m:sSup>
+                  <m:sSupPr>
+                    <m:ctrlPr>
+                      <w:rPr>
+                        <w:rFonts w:ascii="Cambria Math" w:hAnsi="Cambria Math"/>
+                        <w:i/>
+                        <w:sz w:val="36"/>
+                      </w:rPr>
+                    </m:ctrlPr>
+                  </m:sSupPr>
+                  <m:e>
+                    <m:r>
+                      <w:rPr>
+                        <w:rFonts w:ascii="Cambria Math" w:hAnsi="Cambria Math"/>
+                        <w:sz w:val="36"/>
+                      </w:rPr>
+                      <m:t>l</m:t>
+                    </m:r>
+                  </m:e>
+                  <m:sup>
+                    <m:r>
+                      <w:rPr>
+                        <w:rFonts w:ascii="Cambria Math" w:hAnsi="Cambria Math"/>
+                        <w:sz w:val="36"/>
+                      </w:rPr>
+                      <m:t>2</m:t>
+                    </m:r>
+                  </m:sup>
+                </m:sSup>
+              </m:den>
+            </m:f>
+          </m:sup>
+        </m:sSup>
+        <m:r>
+          <w:rPr>
+            <w:rFonts w:ascii="Cambria Math" w:hAnsi="Cambria Math"/>
+            <w:sz w:val="36"/>
+          </w:rPr>
+          <m:t xml:space="preserve">+ </m:t>
+        </m:r>
+        <m:sSubSup>
+          <m:sSubSupPr>
+            <m:ctrlPr>
+              <w:rPr>
+                <w:rFonts w:ascii="Cambria Math" w:hAnsi="Cambria Math"/>
+                <w:i/>
+                <w:sz w:val="36"/>
+              </w:rPr>
+            </m:ctrlPr>
+          </m:sSubSupPr>
+          <m:e>
+            <m:r>
+              <w:rPr>
+                <w:rFonts w:ascii="Cambria Math" w:hAnsi="Cambria Math"/>
+                <w:sz w:val="36"/>
+              </w:rPr>
+              <m:t>σ</m:t>
+            </m:r>
+          </m:e>
+          <m:sub>
+            <m:r>
+              <w:rPr>
+                <w:rFonts w:ascii="Cambria Math" w:hAnsi="Cambria Math"/>
+                <w:sz w:val="36"/>
+              </w:rPr>
+              <m:t>f2</m:t>
+            </m:r>
+          </m:sub>
+          <m:sup>
+            <m:r>
+              <w:rPr>
+                <w:rFonts w:ascii="Cambria Math" w:hAnsi="Cambria Math"/>
+                <w:sz w:val="36"/>
+              </w:rPr>
+              <m:t>2</m:t>
+            </m:r>
+          </m:sup>
+        </m:sSubSup>
+        <m:r>
+          <w:rPr>
+            <w:rFonts w:ascii="Cambria Math" w:hAnsi="Cambria Math"/>
+            <w:sz w:val="36"/>
+          </w:rPr>
+          <m:t>∙</m:t>
+        </m:r>
+        <m:sSup>
+          <m:sSupPr>
+            <m:ctrlPr>
+              <w:rPr>
+                <w:rFonts w:ascii="Cambria Math" w:hAnsi="Cambria Math"/>
+                <w:i/>
+                <w:sz w:val="36"/>
+              </w:rPr>
+            </m:ctrlPr>
+          </m:sSupPr>
+          <m:e>
+            <m:r>
+              <w:rPr>
+                <w:rFonts w:ascii="Cambria Math" w:hAnsi="Cambria Math"/>
+                <w:sz w:val="36"/>
+              </w:rPr>
+              <m:t>e</m:t>
+            </m:r>
+          </m:e>
+          <m:sup>
+            <m:r>
+              <w:rPr>
+                <w:rFonts w:ascii="Cambria Math" w:hAnsi="Cambria Math"/>
+                <w:sz w:val="36"/>
+              </w:rPr>
+              <m:t>-</m:t>
+            </m:r>
+            <m:f>
+              <m:fPr>
+                <m:ctrlPr>
+                  <w:rPr>
+                    <w:rFonts w:ascii="Cambria Math" w:hAnsi="Cambria Math"/>
+                    <w:i/>
+                    <w:sz w:val="36"/>
+                  </w:rPr>
+                </m:ctrlPr>
+              </m:fPr>
+              <m:num>
+                <m:sSup>
+                  <m:sSupPr>
+                    <m:ctrlPr>
+                      <w:rPr>
+                        <w:rFonts w:ascii="Cambria Math" w:hAnsi="Cambria Math"/>
+                        <w:i/>
+                        <w:sz w:val="36"/>
+                      </w:rPr>
+                    </m:ctrlPr>
+                  </m:sSupPr>
+                  <m:e>
+                    <m:r>
+                      <w:rPr>
+                        <w:rFonts w:ascii="Cambria Math" w:hAnsi="Cambria Math"/>
+                        <w:sz w:val="36"/>
+                      </w:rPr>
+                      <m:t>sin</m:t>
+                    </m:r>
+                    <m:d>
+                      <m:dPr>
+                        <m:ctrlPr>
+                          <w:rPr>
+                            <w:rFonts w:ascii="Cambria Math" w:hAnsi="Cambria Math"/>
+                            <w:i/>
+                            <w:sz w:val="36"/>
+                          </w:rPr>
+                        </m:ctrlPr>
+                      </m:dPr>
+                      <m:e>
+                        <m:r>
+                          <w:rPr>
+                            <w:rFonts w:ascii="Cambria Math" w:hAnsi="Cambria Math"/>
+                            <w:sz w:val="36"/>
+                          </w:rPr>
+                          <m:t>f*(</m:t>
+                        </m:r>
+                        <m:r>
+                          <w:rPr>
+                            <w:rFonts w:ascii="Cambria Math" w:hAnsi="Cambria Math"/>
+                            <w:sz w:val="36"/>
+                          </w:rPr>
+                          <m:t>x-</m:t>
+                        </m:r>
+                        <m:sSup>
+                          <m:sSupPr>
+                            <m:ctrlPr>
+                              <w:rPr>
+                                <w:rFonts w:ascii="Cambria Math" w:hAnsi="Cambria Math"/>
+                                <w:i/>
+                                <w:sz w:val="36"/>
+                              </w:rPr>
+                            </m:ctrlPr>
+                          </m:sSupPr>
+                          <m:e>
+                            <m:r>
+                              <w:rPr>
+                                <w:rFonts w:ascii="Cambria Math" w:hAnsi="Cambria Math"/>
+                                <w:sz w:val="36"/>
+                              </w:rPr>
+                              <m:t>x</m:t>
+                            </m:r>
+                          </m:e>
+                          <m:sup>
+                            <m:r>
+                              <w:rPr>
+                                <w:rFonts w:ascii="Cambria Math" w:hAnsi="Cambria Math"/>
+                                <w:sz w:val="36"/>
+                              </w:rPr>
+                              <m:t>'</m:t>
+                            </m:r>
+                          </m:sup>
+                        </m:sSup>
+                        <m:r>
+                          <w:rPr>
+                            <w:rFonts w:ascii="Cambria Math" w:hAnsi="Cambria Math"/>
+                            <w:sz w:val="36"/>
+                          </w:rPr>
+                          <m:t>)</m:t>
+                        </m:r>
+                      </m:e>
+                    </m:d>
+                  </m:e>
+                  <m:sup>
+                    <m:r>
+                      <w:rPr>
+                        <w:rFonts w:ascii="Cambria Math" w:hAnsi="Cambria Math"/>
+                        <w:sz w:val="36"/>
+                      </w:rPr>
+                      <m:t>2</m:t>
+                    </m:r>
+                  </m:sup>
+                </m:sSup>
+              </m:num>
+              <m:den>
+                <m:r>
+                  <w:rPr>
+                    <w:rFonts w:ascii="Cambria Math" w:hAnsi="Cambria Math"/>
+                    <w:sz w:val="36"/>
+                  </w:rPr>
+                  <m:t>2</m:t>
+                </m:r>
+              </m:den>
+            </m:f>
+          </m:sup>
+        </m:sSup>
+        <m:r>
+          <w:rPr>
+            <w:rFonts w:ascii="Cambria Math" w:hAnsi="Cambria Math"/>
+            <w:sz w:val="36"/>
+          </w:rPr>
+          <m:t>+</m:t>
+        </m:r>
+        <m:sSubSup>
+          <m:sSubSupPr>
+            <m:ctrlPr>
+              <w:rPr>
+                <w:rFonts w:ascii="Cambria Math" w:hAnsi="Cambria Math"/>
+                <w:i/>
+                <w:sz w:val="36"/>
+              </w:rPr>
+            </m:ctrlPr>
+          </m:sSubSupPr>
+          <m:e>
+            <m:r>
+              <w:rPr>
+                <w:rFonts w:ascii="Cambria Math" w:hAnsi="Cambria Math"/>
+                <w:sz w:val="36"/>
+              </w:rPr>
+              <m:t>σ</m:t>
+            </m:r>
+          </m:e>
+          <m:sub>
+            <m:r>
+              <w:rPr>
+                <w:rFonts w:ascii="Cambria Math" w:hAnsi="Cambria Math"/>
+                <w:sz w:val="36"/>
+              </w:rPr>
+              <m:t>n</m:t>
+            </m:r>
+          </m:sub>
+          <m:sup>
+            <m:r>
+              <w:rPr>
+                <w:rFonts w:ascii="Cambria Math" w:hAnsi="Cambria Math"/>
+                <w:sz w:val="36"/>
+              </w:rPr>
+              <m:t>2</m:t>
+            </m:r>
+          </m:sup>
+        </m:sSubSup>
+        <m:r>
+          <w:rPr>
+            <w:rFonts w:ascii="Cambria Math" w:hAnsi="Cambria Math"/>
+            <w:sz w:val="36"/>
+          </w:rPr>
+          <m:t>∙δ(x,</m:t>
+        </m:r>
+        <m:sSup>
+          <m:sSupPr>
+            <m:ctrlPr>
+              <w:rPr>
+                <w:rFonts w:ascii="Cambria Math" w:hAnsi="Cambria Math"/>
+                <w:i/>
+                <w:sz w:val="36"/>
+              </w:rPr>
+            </m:ctrlPr>
+          </m:sSupPr>
+          <m:e>
+            <m:r>
+              <w:rPr>
+                <w:rFonts w:ascii="Cambria Math" w:hAnsi="Cambria Math"/>
+                <w:sz w:val="36"/>
+              </w:rPr>
+              <m:t>x</m:t>
+            </m:r>
+          </m:e>
+          <m:sup>
+            <m:r>
+              <w:rPr>
+                <w:rFonts w:ascii="Cambria Math" w:hAnsi="Cambria Math"/>
+                <w:sz w:val="36"/>
+              </w:rPr>
+              <m:t>'</m:t>
+            </m:r>
+          </m:sup>
+        </m:sSup>
+        <m:r>
+          <w:rPr>
+            <w:rFonts w:ascii="Cambria Math" w:hAnsi="Cambria Math"/>
+            <w:sz w:val="36"/>
+          </w:rPr>
+          <m:t>)</m:t>
+        </m:r>
+      </m:oMath>
+      <w:r>
+        <w:rPr>
+          <w:rFonts w:ascii="Cambria Math" w:hAnsi="Cambria Math"/>
+          <w:sz w:val="36"/>
+        </w:rPr>
+        <w:tab/>
+      </w:r>
+    </w:p>
+    <w:p>
+      <w:pPr>
+        <w:rPr>
+          <w:rFonts w:ascii="Cambria Math" w:hAnsi="Cambria Math"/>
+          <w:sz w:val="36"/>
+        </w:rPr>
+      </w:pPr>
+    </w:p>
+    <w:p>
+      <w:pPr>
+        <w:tabs>
+          <w:tab w:val="left" w:pos="3102"/>
+        </w:tabs>
+        <w:rPr>
+          <w:rFonts w:ascii="Cambria Math" w:hAnsi="Cambria Math"/>
+          <w:sz w:val="26"/>
+          <w:szCs w:val="26"/>
+        </w:rPr>
+      </w:pPr>
+      <m:oMath>
+        <m:r>
+          <m:rPr>
+            <m:sty m:val="p"/>
+          </m:rPr>
+          <w:rPr>
+            <w:rFonts w:ascii="Cambria Math" w:hAnsi="Cambria Math"/>
+            <w:sz w:val="26"/>
+            <w:szCs w:val="26"/>
+          </w:rPr>
+          <m:t>k</m:t>
+        </m:r>
+        <m:d>
+          <m:dPr>
+            <m:ctrlPr>
+              <w:rPr>
+                <w:rFonts w:ascii="Cambria Math" w:hAnsi="Cambria Math"/>
+                <w:sz w:val="26"/>
+                <w:szCs w:val="26"/>
+              </w:rPr>
+            </m:ctrlPr>
+          </m:dPr>
+          <m:e>
+            <m:r>
+              <m:rPr>
+                <m:sty m:val="p"/>
+              </m:rPr>
+              <w:rPr>
+                <w:rFonts w:ascii="Cambria Math" w:hAnsi="Cambria Math"/>
+                <w:sz w:val="26"/>
+                <w:szCs w:val="26"/>
+              </w:rPr>
+              <m:t xml:space="preserve">x, </m:t>
+            </m:r>
+            <m:sSup>
+              <m:sSupPr>
+                <m:ctrlPr>
+                  <w:rPr>
+                    <w:rFonts w:ascii="Cambria Math" w:hAnsi="Cambria Math"/>
+                    <w:sz w:val="26"/>
+                    <w:szCs w:val="26"/>
+                  </w:rPr>
+                </m:ctrlPr>
+              </m:sSupPr>
+              <m:e>
+                <m:r>
+                  <m:rPr>
+                    <m:sty m:val="p"/>
+                  </m:rPr>
+                  <w:rPr>
+                    <w:rFonts w:ascii="Cambria Math" w:hAnsi="Cambria Math"/>
+                    <w:sz w:val="26"/>
+                    <w:szCs w:val="26"/>
+                  </w:rPr>
+                  <m:t>x</m:t>
+                </m:r>
+              </m:e>
+              <m:sup>
+                <m:r>
+                  <m:rPr>
+                    <m:sty m:val="p"/>
+                  </m:rPr>
+                  <w:rPr>
+                    <w:rFonts w:ascii="Cambria Math" w:hAnsi="Cambria Math"/>
+                    <w:sz w:val="26"/>
+                    <w:szCs w:val="26"/>
+                  </w:rPr>
+                  <m:t>'</m:t>
+                </m:r>
+              </m:sup>
+            </m:sSup>
+          </m:e>
+        </m:d>
+        <m:r>
+          <w:rPr>
+            <w:rFonts w:ascii="Cambria Math" w:hAnsi="Cambria Math"/>
+            <w:sz w:val="26"/>
+            <w:szCs w:val="26"/>
+          </w:rPr>
+          <m:t xml:space="preserve">= </m:t>
+        </m:r>
+        <m:sSubSup>
+          <m:sSubSupPr>
+            <m:ctrlPr>
+              <w:rPr>
+                <w:rFonts w:ascii="Cambria Math" w:hAnsi="Cambria Math"/>
+                <w:i/>
+                <w:sz w:val="26"/>
+                <w:szCs w:val="26"/>
+              </w:rPr>
+            </m:ctrlPr>
+          </m:sSubSupPr>
+          <m:e>
+            <m:r>
+              <w:rPr>
+                <w:rFonts w:ascii="Cambria Math" w:hAnsi="Cambria Math"/>
+                <w:sz w:val="26"/>
+                <w:szCs w:val="26"/>
+              </w:rPr>
+              <m:t>σ</m:t>
+            </m:r>
+          </m:e>
+          <m:sub>
+            <m:r>
+              <w:rPr>
+                <w:rFonts w:ascii="Cambria Math" w:hAnsi="Cambria Math"/>
+                <w:sz w:val="26"/>
+                <w:szCs w:val="26"/>
+              </w:rPr>
+              <m:t>f</m:t>
+            </m:r>
+          </m:sub>
+          <m:sup>
+            <m:r>
+              <w:rPr>
+                <w:rFonts w:ascii="Cambria Math" w:hAnsi="Cambria Math"/>
+                <w:sz w:val="26"/>
+                <w:szCs w:val="26"/>
+              </w:rPr>
+              <m:t>2</m:t>
+            </m:r>
+          </m:sup>
+        </m:sSubSup>
+        <m:r>
+          <w:rPr>
+            <w:rFonts w:ascii="Cambria Math" w:hAnsi="Cambria Math"/>
+            <w:sz w:val="26"/>
+            <w:szCs w:val="26"/>
+          </w:rPr>
+          <m:t>∙</m:t>
+        </m:r>
+        <m:sSup>
+          <m:sSupPr>
+            <m:ctrlPr>
+              <w:rPr>
+                <w:rFonts w:ascii="Cambria Math" w:hAnsi="Cambria Math"/>
+                <w:i/>
+                <w:sz w:val="26"/>
+                <w:szCs w:val="26"/>
+              </w:rPr>
+            </m:ctrlPr>
+          </m:sSupPr>
+          <m:e>
+            <m:r>
+              <w:rPr>
+                <w:rFonts w:ascii="Cambria Math" w:hAnsi="Cambria Math"/>
+                <w:sz w:val="26"/>
+                <w:szCs w:val="26"/>
+              </w:rPr>
+              <m:t>e</m:t>
+            </m:r>
+          </m:e>
+          <m:sup>
+            <m:r>
+              <w:rPr>
+                <w:rFonts w:ascii="Cambria Math" w:hAnsi="Cambria Math"/>
+                <w:sz w:val="26"/>
+                <w:szCs w:val="26"/>
+              </w:rPr>
+              <m:t>-</m:t>
+            </m:r>
+            <m:f>
+              <m:fPr>
+                <m:ctrlPr>
+                  <w:rPr>
+                    <w:rFonts w:ascii="Cambria Math" w:hAnsi="Cambria Math"/>
+                    <w:i/>
+                    <w:sz w:val="26"/>
+                    <w:szCs w:val="26"/>
+                  </w:rPr>
+                </m:ctrlPr>
+              </m:fPr>
+              <m:num>
+                <m:sSup>
+                  <m:sSupPr>
+                    <m:ctrlPr>
+                      <w:rPr>
+                        <w:rFonts w:ascii="Cambria Math" w:hAnsi="Cambria Math"/>
+                        <w:i/>
+                        <w:sz w:val="26"/>
+                        <w:szCs w:val="26"/>
+                      </w:rPr>
+                    </m:ctrlPr>
+                  </m:sSupPr>
+                  <m:e>
+                    <m:d>
+                      <m:dPr>
+                        <m:ctrlPr>
+                          <w:rPr>
+                            <w:rFonts w:ascii="Cambria Math" w:hAnsi="Cambria Math"/>
+                            <w:i/>
+                            <w:sz w:val="26"/>
+                            <w:szCs w:val="26"/>
+                          </w:rPr>
+                        </m:ctrlPr>
+                      </m:dPr>
+                      <m:e>
+                        <m:r>
+                          <w:rPr>
+                            <w:rFonts w:ascii="Cambria Math" w:hAnsi="Cambria Math"/>
+                            <w:sz w:val="26"/>
+                            <w:szCs w:val="26"/>
+                          </w:rPr>
+                          <m:t>x-</m:t>
+                        </m:r>
+                        <m:sSup>
+                          <m:sSupPr>
+                            <m:ctrlPr>
+                              <w:rPr>
+                                <w:rFonts w:ascii="Cambria Math" w:hAnsi="Cambria Math"/>
+                                <w:i/>
+                                <w:sz w:val="26"/>
+                                <w:szCs w:val="26"/>
+                              </w:rPr>
+                            </m:ctrlPr>
+                          </m:sSupPr>
+                          <m:e>
+                            <m:r>
+                              <w:rPr>
+                                <w:rFonts w:ascii="Cambria Math" w:hAnsi="Cambria Math"/>
+                                <w:sz w:val="26"/>
+                                <w:szCs w:val="26"/>
+                              </w:rPr>
+                              <m:t>x</m:t>
+                            </m:r>
+                          </m:e>
+                          <m:sup>
+                            <m:r>
+                              <w:rPr>
+                                <w:rFonts w:ascii="Cambria Math" w:hAnsi="Cambria Math"/>
+                                <w:sz w:val="26"/>
+                                <w:szCs w:val="26"/>
+                              </w:rPr>
+                              <m:t>'</m:t>
+                            </m:r>
+                          </m:sup>
+                        </m:sSup>
+                      </m:e>
+                    </m:d>
+                  </m:e>
+                  <m:sup>
+                    <m:r>
+                      <w:rPr>
+                        <w:rFonts w:ascii="Cambria Math" w:hAnsi="Cambria Math"/>
+                        <w:sz w:val="26"/>
+                        <w:szCs w:val="26"/>
+                      </w:rPr>
+                      <m:t>2</m:t>
+                    </m:r>
+                  </m:sup>
+                </m:sSup>
+              </m:num>
+              <m:den>
+                <m:r>
+                  <w:rPr>
+                    <w:rFonts w:ascii="Cambria Math" w:hAnsi="Cambria Math"/>
+                    <w:sz w:val="26"/>
+                    <w:szCs w:val="26"/>
+                  </w:rPr>
+                  <m:t>2</m:t>
+                </m:r>
+                <m:sSup>
+                  <m:sSupPr>
+                    <m:ctrlPr>
+                      <w:rPr>
+                        <w:rFonts w:ascii="Cambria Math" w:hAnsi="Cambria Math"/>
+                        <w:i/>
+                        <w:sz w:val="26"/>
+                        <w:szCs w:val="26"/>
+                      </w:rPr>
+                    </m:ctrlPr>
+                  </m:sSupPr>
+                  <m:e>
+                    <m:r>
+                      <w:rPr>
+                        <w:rFonts w:ascii="Cambria Math" w:hAnsi="Cambria Math"/>
+                        <w:sz w:val="26"/>
+                        <w:szCs w:val="26"/>
+                      </w:rPr>
+                      <m:t>l</m:t>
+                    </m:r>
+                  </m:e>
+                  <m:sup>
+                    <m:r>
+                      <w:rPr>
+                        <w:rFonts w:ascii="Cambria Math" w:hAnsi="Cambria Math"/>
+                        <w:sz w:val="26"/>
+                        <w:szCs w:val="26"/>
+                      </w:rPr>
+                      <m:t>2</m:t>
+                    </m:r>
+                  </m:sup>
+                </m:sSup>
+              </m:den>
+            </m:f>
+          </m:sup>
+        </m:sSup>
+        <m:r>
+          <w:rPr>
+            <w:rFonts w:ascii="Cambria Math" w:hAnsi="Cambria Math"/>
+            <w:sz w:val="26"/>
+            <w:szCs w:val="26"/>
+          </w:rPr>
+          <m:t xml:space="preserve">+ </m:t>
+        </m:r>
+        <m:sSubSup>
+          <m:sSubSupPr>
+            <m:ctrlPr>
+              <w:rPr>
+                <w:rFonts w:ascii="Cambria Math" w:hAnsi="Cambria Math"/>
+                <w:i/>
+                <w:sz w:val="26"/>
+                <w:szCs w:val="26"/>
+              </w:rPr>
+            </m:ctrlPr>
+          </m:sSubSupPr>
+          <m:e>
+            <m:r>
+              <w:rPr>
+                <w:rFonts w:ascii="Cambria Math" w:hAnsi="Cambria Math"/>
+                <w:sz w:val="26"/>
+                <w:szCs w:val="26"/>
+              </w:rPr>
+              <m:t>σ</m:t>
+            </m:r>
+          </m:e>
+          <m:sub>
+            <m:r>
+              <w:rPr>
+                <w:rFonts w:ascii="Cambria Math" w:hAnsi="Cambria Math"/>
+                <w:sz w:val="26"/>
+                <w:szCs w:val="26"/>
+              </w:rPr>
+              <m:t>f2</m:t>
+            </m:r>
+          </m:sub>
+          <m:sup>
+            <m:r>
+              <w:rPr>
+                <w:rFonts w:ascii="Cambria Math" w:hAnsi="Cambria Math"/>
+                <w:sz w:val="26"/>
+                <w:szCs w:val="26"/>
+              </w:rPr>
+              <m:t>2</m:t>
+            </m:r>
+          </m:sup>
+        </m:sSubSup>
+        <m:r>
+          <w:rPr>
+            <w:rFonts w:ascii="Cambria Math" w:hAnsi="Cambria Math"/>
+            <w:sz w:val="26"/>
+            <w:szCs w:val="26"/>
+          </w:rPr>
+          <m:t>∙</m:t>
+        </m:r>
+        <m:sSup>
+          <m:sSupPr>
+            <m:ctrlPr>
+              <w:rPr>
+                <w:rFonts w:ascii="Cambria Math" w:hAnsi="Cambria Math"/>
+                <w:i/>
+                <w:sz w:val="26"/>
+                <w:szCs w:val="26"/>
+              </w:rPr>
+            </m:ctrlPr>
+          </m:sSupPr>
+          <m:e>
+            <m:r>
+              <w:rPr>
+                <w:rFonts w:ascii="Cambria Math" w:hAnsi="Cambria Math"/>
+                <w:sz w:val="26"/>
+                <w:szCs w:val="26"/>
+              </w:rPr>
+              <m:t>e</m:t>
+            </m:r>
+          </m:e>
+          <m:sup>
+            <m:r>
+              <w:rPr>
+                <w:rFonts w:ascii="Cambria Math" w:hAnsi="Cambria Math"/>
+                <w:sz w:val="26"/>
+                <w:szCs w:val="26"/>
+              </w:rPr>
+              <m:t>-</m:t>
+            </m:r>
+            <m:f>
+              <m:fPr>
+                <m:ctrlPr>
+                  <w:rPr>
+                    <w:rFonts w:ascii="Cambria Math" w:hAnsi="Cambria Math"/>
+                    <w:i/>
+                    <w:sz w:val="26"/>
+                    <w:szCs w:val="26"/>
+                  </w:rPr>
+                </m:ctrlPr>
+              </m:fPr>
+              <m:num>
+                <m:sSup>
+                  <m:sSupPr>
+                    <m:ctrlPr>
+                      <w:rPr>
+                        <w:rFonts w:ascii="Cambria Math" w:hAnsi="Cambria Math"/>
+                        <w:i/>
+                        <w:sz w:val="26"/>
+                        <w:szCs w:val="26"/>
+                      </w:rPr>
+                    </m:ctrlPr>
+                  </m:sSupPr>
+                  <m:e>
+                    <m:r>
+                      <w:rPr>
+                        <w:rFonts w:ascii="Cambria Math" w:hAnsi="Cambria Math"/>
+                        <w:sz w:val="26"/>
+                        <w:szCs w:val="26"/>
+                      </w:rPr>
+                      <m:t>sin</m:t>
+                    </m:r>
+                    <m:d>
+                      <m:dPr>
+                        <m:ctrlPr>
+                          <w:rPr>
+                            <w:rFonts w:ascii="Cambria Math" w:hAnsi="Cambria Math"/>
+                            <w:i/>
+                            <w:sz w:val="26"/>
+                            <w:szCs w:val="26"/>
+                          </w:rPr>
+                        </m:ctrlPr>
+                      </m:dPr>
+                      <m:e>
+                        <m:r>
+                          <w:rPr>
+                            <w:rFonts w:ascii="Cambria Math" w:hAnsi="Cambria Math"/>
+                            <w:sz w:val="26"/>
+                            <w:szCs w:val="26"/>
+                          </w:rPr>
+                          <m:t>f</m:t>
+                        </m:r>
+                        <m:r>
+                          <w:rPr>
+                            <w:rFonts w:ascii="Cambria Math" w:hAnsi="Cambria Math"/>
+                            <w:sz w:val="26"/>
+                            <w:szCs w:val="26"/>
+                          </w:rPr>
+                          <m:t>1</m:t>
+                        </m:r>
+                        <m:r>
+                          <w:rPr>
+                            <w:rFonts w:ascii="Cambria Math" w:hAnsi="Cambria Math"/>
+                            <w:sz w:val="26"/>
+                            <w:szCs w:val="26"/>
+                          </w:rPr>
+                          <m:t>*</m:t>
+                        </m:r>
+                        <m:d>
+                          <m:dPr>
+                            <m:ctrlPr>
+                              <w:rPr>
+                                <w:rFonts w:ascii="Cambria Math" w:hAnsi="Cambria Math"/>
+                                <w:i/>
+                                <w:sz w:val="26"/>
+                                <w:szCs w:val="26"/>
+                              </w:rPr>
+                            </m:ctrlPr>
+                          </m:dPr>
+                          <m:e>
+                            <m:r>
+                              <w:rPr>
+                                <w:rFonts w:ascii="Cambria Math" w:hAnsi="Cambria Math"/>
+                                <w:sz w:val="26"/>
+                                <w:szCs w:val="26"/>
+                              </w:rPr>
+                              <m:t>x-</m:t>
+                            </m:r>
+                            <m:sSup>
+                              <m:sSupPr>
+                                <m:ctrlPr>
+                                  <w:rPr>
+                                    <w:rFonts w:ascii="Cambria Math" w:hAnsi="Cambria Math"/>
+                                    <w:i/>
+                                    <w:sz w:val="26"/>
+                                    <w:szCs w:val="26"/>
+                                  </w:rPr>
+                                </m:ctrlPr>
+                              </m:sSupPr>
+                              <m:e>
+                                <m:r>
+                                  <w:rPr>
+                                    <w:rFonts w:ascii="Cambria Math" w:hAnsi="Cambria Math"/>
+                                    <w:sz w:val="26"/>
+                                    <w:szCs w:val="26"/>
+                                  </w:rPr>
+                                  <m:t>x</m:t>
+                                </m:r>
+                              </m:e>
+                              <m:sup>
+                                <m:r>
+                                  <w:rPr>
+                                    <w:rFonts w:ascii="Cambria Math" w:hAnsi="Cambria Math"/>
+                                    <w:sz w:val="26"/>
+                                    <w:szCs w:val="26"/>
+                                  </w:rPr>
+                                  <m:t>'</m:t>
+                                </m:r>
+                              </m:sup>
+                            </m:sSup>
+                          </m:e>
+                        </m:d>
+                      </m:e>
+                    </m:d>
+                  </m:e>
+                  <m:sup>
+                    <m:r>
+                      <w:rPr>
+                        <w:rFonts w:ascii="Cambria Math" w:hAnsi="Cambria Math"/>
+                        <w:sz w:val="26"/>
+                        <w:szCs w:val="26"/>
+                      </w:rPr>
+                      <m:t>2</m:t>
+                    </m:r>
+                  </m:sup>
+                </m:sSup>
+              </m:num>
+              <m:den>
+                <m:r>
+                  <w:rPr>
+                    <w:rFonts w:ascii="Cambria Math" w:hAnsi="Cambria Math"/>
+                    <w:sz w:val="26"/>
+                    <w:szCs w:val="26"/>
+                  </w:rPr>
+                  <m:t>2</m:t>
+                </m:r>
+              </m:den>
+            </m:f>
+          </m:sup>
+        </m:sSup>
+        <m:r>
+          <w:rPr>
+            <w:rFonts w:ascii="Cambria Math" w:hAnsi="Cambria Math"/>
+            <w:sz w:val="26"/>
+            <w:szCs w:val="26"/>
+          </w:rPr>
+          <m:t>+</m:t>
+        </m:r>
+        <m:sSubSup>
+          <m:sSubSupPr>
+            <m:ctrlPr>
+              <w:rPr>
+                <w:rFonts w:ascii="Cambria Math" w:hAnsi="Cambria Math"/>
+                <w:i/>
+                <w:sz w:val="26"/>
+                <w:szCs w:val="26"/>
+              </w:rPr>
+            </m:ctrlPr>
+          </m:sSubSupPr>
+          <m:e>
+            <m:r>
+              <w:rPr>
+                <w:rFonts w:ascii="Cambria Math" w:hAnsi="Cambria Math"/>
+                <w:sz w:val="26"/>
+                <w:szCs w:val="26"/>
+              </w:rPr>
+              <m:t>σ</m:t>
+            </m:r>
+          </m:e>
+          <m:sub>
+            <m:r>
+              <w:rPr>
+                <w:rFonts w:ascii="Cambria Math" w:hAnsi="Cambria Math"/>
+                <w:sz w:val="26"/>
+                <w:szCs w:val="26"/>
+              </w:rPr>
+              <m:t>f</m:t>
+            </m:r>
+            <m:r>
+              <w:rPr>
+                <w:rFonts w:ascii="Cambria Math" w:hAnsi="Cambria Math"/>
+                <w:sz w:val="26"/>
+                <w:szCs w:val="26"/>
+              </w:rPr>
+              <m:t>3</m:t>
+            </m:r>
+          </m:sub>
+          <m:sup>
+            <m:r>
+              <w:rPr>
+                <w:rFonts w:ascii="Cambria Math" w:hAnsi="Cambria Math"/>
+                <w:sz w:val="26"/>
+                <w:szCs w:val="26"/>
+              </w:rPr>
+              <m:t>2</m:t>
+            </m:r>
+          </m:sup>
+        </m:sSubSup>
+        <m:r>
+          <w:rPr>
+            <w:rFonts w:ascii="Cambria Math" w:hAnsi="Cambria Math"/>
+            <w:sz w:val="26"/>
+            <w:szCs w:val="26"/>
+          </w:rPr>
+          <m:t>∙</m:t>
+        </m:r>
+        <m:sSup>
+          <m:sSupPr>
+            <m:ctrlPr>
+              <w:rPr>
+                <w:rFonts w:ascii="Cambria Math" w:hAnsi="Cambria Math"/>
+                <w:i/>
+                <w:sz w:val="26"/>
+                <w:szCs w:val="26"/>
+              </w:rPr>
+            </m:ctrlPr>
+          </m:sSupPr>
+          <m:e>
+            <m:r>
+              <w:rPr>
+                <w:rFonts w:ascii="Cambria Math" w:hAnsi="Cambria Math"/>
+                <w:sz w:val="26"/>
+                <w:szCs w:val="26"/>
+              </w:rPr>
+              <m:t>e</m:t>
+            </m:r>
+          </m:e>
+          <m:sup>
+            <m:r>
+              <w:rPr>
+                <w:rFonts w:ascii="Cambria Math" w:hAnsi="Cambria Math"/>
+                <w:sz w:val="26"/>
+                <w:szCs w:val="26"/>
+              </w:rPr>
+              <m:t>-</m:t>
+            </m:r>
+            <m:f>
+              <m:fPr>
+                <m:ctrlPr>
+                  <w:rPr>
+                    <w:rFonts w:ascii="Cambria Math" w:hAnsi="Cambria Math"/>
+                    <w:i/>
+                    <w:sz w:val="26"/>
+                    <w:szCs w:val="26"/>
+                  </w:rPr>
+                </m:ctrlPr>
+              </m:fPr>
+              <m:num>
+                <m:sSup>
+                  <m:sSupPr>
+                    <m:ctrlPr>
+                      <w:rPr>
+                        <w:rFonts w:ascii="Cambria Math" w:hAnsi="Cambria Math"/>
+                        <w:i/>
+                        <w:sz w:val="26"/>
+                        <w:szCs w:val="26"/>
+                      </w:rPr>
+                    </m:ctrlPr>
+                  </m:sSupPr>
+                  <m:e>
+                    <m:r>
+                      <w:rPr>
+                        <w:rFonts w:ascii="Cambria Math" w:hAnsi="Cambria Math"/>
+                        <w:sz w:val="26"/>
+                        <w:szCs w:val="26"/>
+                      </w:rPr>
+                      <m:t>sin</m:t>
+                    </m:r>
+                    <m:d>
+                      <m:dPr>
+                        <m:ctrlPr>
+                          <w:rPr>
+                            <w:rFonts w:ascii="Cambria Math" w:hAnsi="Cambria Math"/>
+                            <w:i/>
+                            <w:sz w:val="26"/>
+                            <w:szCs w:val="26"/>
+                          </w:rPr>
+                        </m:ctrlPr>
+                      </m:dPr>
+                      <m:e>
+                        <m:r>
+                          <w:rPr>
+                            <w:rFonts w:ascii="Cambria Math" w:hAnsi="Cambria Math"/>
+                            <w:sz w:val="26"/>
+                            <w:szCs w:val="26"/>
+                          </w:rPr>
+                          <m:t>f</m:t>
+                        </m:r>
+                        <m:r>
+                          <w:rPr>
+                            <w:rFonts w:ascii="Cambria Math" w:hAnsi="Cambria Math"/>
+                            <w:sz w:val="26"/>
+                            <w:szCs w:val="26"/>
+                          </w:rPr>
+                          <m:t>2</m:t>
+                        </m:r>
+                        <m:r>
+                          <w:rPr>
+                            <w:rFonts w:ascii="Cambria Math" w:hAnsi="Cambria Math"/>
+                            <w:sz w:val="26"/>
+                            <w:szCs w:val="26"/>
+                          </w:rPr>
+                          <m:t>*(x-</m:t>
+                        </m:r>
+                        <m:sSup>
+                          <m:sSupPr>
+                            <m:ctrlPr>
+                              <w:rPr>
+                                <w:rFonts w:ascii="Cambria Math" w:hAnsi="Cambria Math"/>
+                                <w:i/>
+                                <w:sz w:val="26"/>
+                                <w:szCs w:val="26"/>
+                              </w:rPr>
+                            </m:ctrlPr>
+                          </m:sSupPr>
+                          <m:e>
+                            <m:r>
+                              <w:rPr>
+                                <w:rFonts w:ascii="Cambria Math" w:hAnsi="Cambria Math"/>
+                                <w:sz w:val="26"/>
+                                <w:szCs w:val="26"/>
+                              </w:rPr>
+                              <m:t>x</m:t>
+                            </m:r>
+                          </m:e>
+                          <m:sup>
+                            <m:r>
+                              <w:rPr>
+                                <w:rFonts w:ascii="Cambria Math" w:hAnsi="Cambria Math"/>
+                                <w:sz w:val="26"/>
+                                <w:szCs w:val="26"/>
+                              </w:rPr>
+                              <m:t>'</m:t>
+                            </m:r>
+                          </m:sup>
+                        </m:sSup>
+                        <m:r>
+                          <w:rPr>
+                            <w:rFonts w:ascii="Cambria Math" w:hAnsi="Cambria Math"/>
+                            <w:sz w:val="26"/>
+                            <w:szCs w:val="26"/>
+                          </w:rPr>
+                          <m:t>)</m:t>
+                        </m:r>
+                      </m:e>
+                    </m:d>
+                  </m:e>
+                  <m:sup>
+                    <m:r>
+                      <w:rPr>
+                        <w:rFonts w:ascii="Cambria Math" w:hAnsi="Cambria Math"/>
+                        <w:sz w:val="26"/>
+                        <w:szCs w:val="26"/>
+                      </w:rPr>
+                      <m:t>2</m:t>
+                    </m:r>
+                  </m:sup>
+                </m:sSup>
+              </m:num>
+              <m:den>
+                <m:r>
+                  <w:rPr>
+                    <w:rFonts w:ascii="Cambria Math" w:hAnsi="Cambria Math"/>
+                    <w:sz w:val="26"/>
+                    <w:szCs w:val="26"/>
+                  </w:rPr>
+                  <m:t>2</m:t>
+                </m:r>
+              </m:den>
+            </m:f>
+          </m:sup>
+        </m:sSup>
+        <m:r>
+          <w:rPr>
+            <w:rFonts w:ascii="Cambria Math" w:hAnsi="Cambria Math"/>
+            <w:sz w:val="26"/>
+            <w:szCs w:val="26"/>
+          </w:rPr>
+          <m:t>+</m:t>
+        </m:r>
+        <m:sSubSup>
+          <m:sSubSupPr>
+            <m:ctrlPr>
+              <w:rPr>
+                <w:rFonts w:ascii="Cambria Math" w:hAnsi="Cambria Math"/>
+                <w:i/>
+                <w:sz w:val="26"/>
+                <w:szCs w:val="26"/>
+              </w:rPr>
+            </m:ctrlPr>
+          </m:sSubSupPr>
+          <m:e>
+            <m:r>
+              <w:rPr>
+                <w:rFonts w:ascii="Cambria Math" w:hAnsi="Cambria Math"/>
+                <w:sz w:val="26"/>
+                <w:szCs w:val="26"/>
+              </w:rPr>
+              <m:t>σ</m:t>
+            </m:r>
+          </m:e>
+          <m:sub>
+            <m:r>
+              <w:rPr>
+                <w:rFonts w:ascii="Cambria Math" w:hAnsi="Cambria Math"/>
+                <w:sz w:val="26"/>
+                <w:szCs w:val="26"/>
+              </w:rPr>
+              <m:t>n</m:t>
+            </m:r>
+          </m:sub>
+          <m:sup>
+            <m:r>
+              <w:rPr>
+                <w:rFonts w:ascii="Cambria Math" w:hAnsi="Cambria Math"/>
+                <w:sz w:val="26"/>
+                <w:szCs w:val="26"/>
+              </w:rPr>
+              <m:t>2</m:t>
+            </m:r>
+          </m:sup>
+        </m:sSubSup>
+        <m:r>
+          <w:rPr>
+            <w:rFonts w:ascii="Cambria Math" w:hAnsi="Cambria Math"/>
+            <w:sz w:val="26"/>
+            <w:szCs w:val="26"/>
+          </w:rPr>
+          <m:t>∙δ(x,</m:t>
+        </m:r>
+        <m:sSup>
+          <m:sSupPr>
+            <m:ctrlPr>
+              <w:rPr>
+                <w:rFonts w:ascii="Cambria Math" w:hAnsi="Cambria Math"/>
+                <w:i/>
+                <w:sz w:val="26"/>
+                <w:szCs w:val="26"/>
+              </w:rPr>
+            </m:ctrlPr>
+          </m:sSupPr>
+          <m:e>
+            <m:r>
+              <w:rPr>
+                <w:rFonts w:ascii="Cambria Math" w:hAnsi="Cambria Math"/>
+                <w:sz w:val="26"/>
+                <w:szCs w:val="26"/>
+              </w:rPr>
+              <m:t>x</m:t>
+            </m:r>
+          </m:e>
+          <m:sup>
+            <m:r>
+              <w:rPr>
+                <w:rFonts w:ascii="Cambria Math" w:hAnsi="Cambria Math"/>
+                <w:sz w:val="26"/>
+                <w:szCs w:val="26"/>
+              </w:rPr>
+              <m:t>'</m:t>
+            </m:r>
+          </m:sup>
+        </m:sSup>
+        <m:r>
+          <w:rPr>
+            <w:rFonts w:ascii="Cambria Math" w:hAnsi="Cambria Math"/>
+            <w:sz w:val="26"/>
+            <w:szCs w:val="26"/>
+          </w:rPr>
+          <m:t>)</m:t>
+        </m:r>
+      </m:oMath>
+      <w:r>
+        <w:rPr>
+          <w:rFonts w:ascii="Cambria Math" w:hAnsi="Cambria Math"/>
+          <w:sz w:val="26"/>
+          <w:szCs w:val="26"/>
+        </w:rPr>
+        <w:tab/>
+      </w:r>
+    </w:p>
+    <w:p>
+      <w:pPr>
+        <w:rPr>
+          <w:rFonts w:ascii="Cambria Math" w:hAnsi="Cambria Math"/>
+          <w:sz w:val="36"/>
+        </w:rPr>
+      </w:pPr>
+      <w:bookmarkStart w:id="0" w:name="_GoBack"/>
+      <w:bookmarkEnd w:id="0"/>
+    </w:p>
+    <w:p>
+      <w:pPr>
+        <w:tabs>
+          <w:tab w:val="left" w:pos="5422"/>
+        </w:tabs>
+        <w:rPr>
+          <w:rFonts w:ascii="Cambria Math" w:hAnsi="Cambria Math"/>
+          <w:sz w:val="36"/>
+        </w:rPr>
+      </w:pPr>
+      <w:r>
+        <w:rPr>
+          <w:rFonts w:ascii="Cambria Math" w:hAnsi="Cambria Math"/>
+          <w:sz w:val="36"/>
+        </w:rPr>
+        <w:tab/>
+      </w:r>
     </w:p>
     <w:sectPr>
       <w:pgSz w:w="12240" w:h="15840"/>

</xml_diff>